<commit_message>
feat: added list of repairs and details
</commit_message>
<xml_diff>
--- a/Х2423БХ.docx
+++ b/Х2423БХ.docx
@@ -235,6 +235,566 @@
           <w:sz w:val="28"/>
         </w:rPr>
         <w:t>Всичко: 24 лв.</w:t>
+      </w:r>
+    </w:p>
+    <w:p>
+      <w:pPr>
+        <w:spacing w:after="60" w:before="100"/>
+        <w:jc w:val="center"/>
+      </w:pPr>
+      <w:r>
+        <w:rPr>
+          <w:b/>
+          <w:sz w:val="28"/>
+        </w:rPr>
+        <w:t>Мерцедес Х2423БХ</w:t>
+      </w:r>
+    </w:p>
+    <w:p>
+      <w:pPr>
+        <w:spacing w:before="60" w:after="60"/>
+        <w:jc w:val="center"/>
+      </w:pPr>
+      <w:r>
+        <w:rPr>
+          <w:sz w:val="28"/>
+        </w:rPr>
+        <w:t>500 000 км.</w:t>
+      </w:r>
+    </w:p>
+    <w:p>
+      <w:pPr>
+        <w:pStyle w:val="Heading1"/>
+      </w:pPr>
+      <w:r>
+        <w:rPr>
+          <w:color w:val="000000"/>
+          <w:sz w:val="28"/>
+        </w:rPr>
+        <w:t>Извършен ремонт:</w:t>
+      </w:r>
+    </w:p>
+    <w:tbl>
+      <w:tblPr>
+        <w:tblW w:type="auto" w:w="0"/>
+        <w:tblLook w:firstColumn="1" w:firstRow="1" w:lastColumn="0" w:lastRow="0" w:noHBand="0" w:noVBand="1" w:val="04A0"/>
+      </w:tblPr>
+      <w:tblGrid>
+        <w:gridCol w:w="4320"/>
+        <w:gridCol w:w="4320"/>
+      </w:tblGrid>
+      <w:tr>
+        <w:tc>
+          <w:tcPr>
+            <w:tcW w:type="dxa" w:w="8640"/>
+          </w:tcPr>
+          <w:p>
+            <w:pPr>
+              <w:spacing w:after="0" w:before="0"/>
+            </w:pPr>
+            <w:r>
+              <w:rPr>
+                <w:sz w:val="28"/>
+              </w:rPr>
+              <w:t>1: Накладки 2х20лв</w:t>
+            </w:r>
+          </w:p>
+        </w:tc>
+        <w:tc>
+          <w:tcPr>
+            <w:tcW w:type="dxa" w:w="1296"/>
+          </w:tcPr>
+          <w:p>
+            <w:pPr>
+              <w:spacing w:after="0" w:before="0"/>
+              <w:jc w:val="right"/>
+            </w:pPr>
+            <w:r>
+              <w:rPr>
+                <w:sz w:val="28"/>
+              </w:rPr>
+              <w:t>12 лв.</w:t>
+            </w:r>
+          </w:p>
+        </w:tc>
+      </w:tr>
+    </w:tbl>
+    <w:p>
+      <w:pPr>
+        <w:spacing w:after="60" w:before="60"/>
+        <w:jc w:val="right"/>
+      </w:pPr>
+      <w:r>
+        <w:rPr>
+          <w:b/>
+          <w:sz w:val="28"/>
+        </w:rPr>
+        <w:t>Всичко: 12 лв.</w:t>
+      </w:r>
+    </w:p>
+    <w:p>
+      <w:pPr>
+        <w:spacing w:after="60" w:before="60"/>
+        <w:jc w:val="center"/>
+      </w:pPr>
+      <w:r>
+        <w:rPr>
+          <w:b/>
+          <w:sz w:val="28"/>
+        </w:rPr>
+        <w:t>Мерцедес Х2423БХ</w:t>
+      </w:r>
+    </w:p>
+    <w:p>
+      <w:pPr>
+        <w:spacing w:before="60" w:after="60"/>
+        <w:jc w:val="center"/>
+      </w:pPr>
+      <w:r>
+        <w:rPr>
+          <w:sz w:val="28"/>
+        </w:rPr>
+        <w:t>500 000 км.</w:t>
+      </w:r>
+    </w:p>
+    <w:p>
+      <w:pPr>
+        <w:pStyle w:val="Heading1"/>
+      </w:pPr>
+      <w:r>
+        <w:rPr>
+          <w:color w:val="000000"/>
+          <w:sz w:val="28"/>
+        </w:rPr>
+        <w:t>Извършен ремонт:</w:t>
+      </w:r>
+    </w:p>
+    <w:tbl>
+      <w:tblPr>
+        <w:tblW w:type="auto" w:w="0"/>
+        <w:tblLook w:firstColumn="1" w:firstRow="1" w:lastColumn="0" w:lastRow="0" w:noHBand="0" w:noVBand="1" w:val="04A0"/>
+      </w:tblPr>
+      <w:tblGrid>
+        <w:gridCol w:w="4320"/>
+        <w:gridCol w:w="4320"/>
+      </w:tblGrid>
+      <w:tr>
+        <w:tc>
+          <w:tcPr>
+            <w:tcW w:type="dxa" w:w="8640"/>
+          </w:tcPr>
+          <w:p>
+            <w:pPr>
+              <w:spacing w:after="0" w:before="0"/>
+            </w:pPr>
+            <w:r>
+              <w:rPr>
+                <w:sz w:val="28"/>
+              </w:rPr>
+              <w:t>1: Накладки 2х20лв</w:t>
+            </w:r>
+          </w:p>
+        </w:tc>
+        <w:tc>
+          <w:tcPr>
+            <w:tcW w:type="dxa" w:w="1296"/>
+          </w:tcPr>
+          <w:p>
+            <w:pPr>
+              <w:spacing w:after="0" w:before="0"/>
+              <w:jc w:val="right"/>
+            </w:pPr>
+            <w:r>
+              <w:rPr>
+                <w:sz w:val="28"/>
+              </w:rPr>
+              <w:t>12 лв.</w:t>
+            </w:r>
+          </w:p>
+        </w:tc>
+      </w:tr>
+    </w:tbl>
+    <w:tbl>
+      <w:tblPr>
+        <w:tblW w:type="auto" w:w="0"/>
+        <w:tblLook w:firstColumn="1" w:firstRow="1" w:lastColumn="0" w:lastRow="0" w:noHBand="0" w:noVBand="1" w:val="04A0"/>
+      </w:tblPr>
+      <w:tblGrid>
+        <w:gridCol w:w="4320"/>
+        <w:gridCol w:w="4320"/>
+      </w:tblGrid>
+      <w:tr>
+        <w:tc>
+          <w:tcPr>
+            <w:tcW w:type="dxa" w:w="8640"/>
+          </w:tcPr>
+          <w:p>
+            <w:pPr>
+              <w:spacing w:after="0" w:before="0"/>
+            </w:pPr>
+            <w:r>
+              <w:rPr>
+                <w:sz w:val="28"/>
+              </w:rPr>
+              <w:t>2: Аѝяаь</w:t>
+            </w:r>
+          </w:p>
+        </w:tc>
+        <w:tc>
+          <w:tcPr>
+            <w:tcW w:type="dxa" w:w="1296"/>
+          </w:tcPr>
+          <w:p>
+            <w:pPr>
+              <w:spacing w:after="0" w:before="0"/>
+              <w:jc w:val="right"/>
+            </w:pPr>
+            <w:r>
+              <w:rPr>
+                <w:sz w:val="28"/>
+              </w:rPr>
+              <w:t>23 лв.</w:t>
+            </w:r>
+          </w:p>
+        </w:tc>
+      </w:tr>
+    </w:tbl>
+    <w:tbl>
+      <w:tblPr>
+        <w:tblW w:type="auto" w:w="0"/>
+        <w:tblLook w:firstColumn="1" w:firstRow="1" w:lastColumn="0" w:lastRow="0" w:noHBand="0" w:noVBand="1" w:val="04A0"/>
+      </w:tblPr>
+      <w:tblGrid>
+        <w:gridCol w:w="4320"/>
+        <w:gridCol w:w="4320"/>
+      </w:tblGrid>
+      <w:tr>
+        <w:tc>
+          <w:tcPr>
+            <w:tcW w:type="dxa" w:w="8640"/>
+          </w:tcPr>
+          <w:p>
+            <w:pPr>
+              <w:spacing w:after="0" w:before="0"/>
+            </w:pPr>
+            <w:r>
+              <w:rPr>
+                <w:sz w:val="28"/>
+              </w:rPr>
+              <w:t>3: kfosadka</w:t>
+            </w:r>
+          </w:p>
+        </w:tc>
+        <w:tc>
+          <w:tcPr>
+            <w:tcW w:type="dxa" w:w="1296"/>
+          </w:tcPr>
+          <w:p>
+            <w:pPr>
+              <w:spacing w:after="0" w:before="0"/>
+              <w:jc w:val="right"/>
+            </w:pPr>
+            <w:r>
+              <w:rPr>
+                <w:sz w:val="28"/>
+              </w:rPr>
+              <w:t>22 лв.</w:t>
+            </w:r>
+          </w:p>
+        </w:tc>
+      </w:tr>
+    </w:tbl>
+    <w:p>
+      <w:pPr>
+        <w:spacing w:after="60" w:before="60"/>
+        <w:jc w:val="right"/>
+      </w:pPr>
+      <w:r>
+        <w:rPr>
+          <w:b/>
+          <w:sz w:val="28"/>
+        </w:rPr>
+        <w:t>Всичко: 57 лв.</w:t>
+      </w:r>
+    </w:p>
+    <w:p>
+      <w:pPr>
+        <w:spacing w:after="60" w:before="60"/>
+        <w:jc w:val="center"/>
+      </w:pPr>
+      <w:r>
+        <w:rPr>
+          <w:b/>
+          <w:sz w:val="28"/>
+        </w:rPr>
+        <w:t>Мерцедес Х2423БХ</w:t>
+      </w:r>
+    </w:p>
+    <w:p>
+      <w:pPr>
+        <w:spacing w:before="60" w:after="60"/>
+        <w:jc w:val="center"/>
+      </w:pPr>
+      <w:r>
+        <w:rPr>
+          <w:sz w:val="28"/>
+        </w:rPr>
+        <w:t xml:space="preserve"> км.</w:t>
+      </w:r>
+    </w:p>
+    <w:p>
+      <w:pPr>
+        <w:pStyle w:val="Heading1"/>
+      </w:pPr>
+      <w:r>
+        <w:rPr>
+          <w:color w:val="000000"/>
+          <w:sz w:val="28"/>
+        </w:rPr>
+        <w:t>Извършен ремонт:</w:t>
+      </w:r>
+    </w:p>
+    <w:tbl>
+      <w:tblPr>
+        <w:tblW w:type="auto" w:w="0"/>
+        <w:tblLook w:firstColumn="1" w:firstRow="1" w:lastColumn="0" w:lastRow="0" w:noHBand="0" w:noVBand="1" w:val="04A0"/>
+      </w:tblPr>
+      <w:tblGrid>
+        <w:gridCol w:w="4320"/>
+        <w:gridCol w:w="4320"/>
+      </w:tblGrid>
+      <w:tr>
+        <w:tc>
+          <w:tcPr>
+            <w:tcW w:type="dxa" w:w="8640"/>
+          </w:tcPr>
+          <w:p>
+            <w:pPr>
+              <w:spacing w:after="0" w:before="0"/>
+            </w:pPr>
+            <w:r>
+              <w:rPr>
+                <w:sz w:val="28"/>
+              </w:rPr>
+              <w:t>1: Накладки 2х20лв</w:t>
+            </w:r>
+          </w:p>
+        </w:tc>
+        <w:tc>
+          <w:tcPr>
+            <w:tcW w:type="dxa" w:w="1296"/>
+          </w:tcPr>
+          <w:p>
+            <w:pPr>
+              <w:spacing w:after="0" w:before="0"/>
+              <w:jc w:val="right"/>
+            </w:pPr>
+            <w:r>
+              <w:rPr>
+                <w:sz w:val="28"/>
+              </w:rPr>
+              <w:t>12 лв.</w:t>
+            </w:r>
+          </w:p>
+        </w:tc>
+      </w:tr>
+    </w:tbl>
+    <w:tbl>
+      <w:tblPr>
+        <w:tblW w:type="auto" w:w="0"/>
+        <w:tblLook w:firstColumn="1" w:firstRow="1" w:lastColumn="0" w:lastRow="0" w:noHBand="0" w:noVBand="1" w:val="04A0"/>
+      </w:tblPr>
+      <w:tblGrid>
+        <w:gridCol w:w="4320"/>
+        <w:gridCol w:w="4320"/>
+      </w:tblGrid>
+      <w:tr>
+        <w:tc>
+          <w:tcPr>
+            <w:tcW w:type="dxa" w:w="8640"/>
+          </w:tcPr>
+          <w:p>
+            <w:pPr>
+              <w:spacing w:after="0" w:before="0"/>
+            </w:pPr>
+            <w:r>
+              <w:rPr>
+                <w:sz w:val="28"/>
+              </w:rPr>
+              <w:t>2: Аѝяаь</w:t>
+            </w:r>
+          </w:p>
+        </w:tc>
+        <w:tc>
+          <w:tcPr>
+            <w:tcW w:type="dxa" w:w="1296"/>
+          </w:tcPr>
+          <w:p>
+            <w:pPr>
+              <w:spacing w:after="0" w:before="0"/>
+              <w:jc w:val="right"/>
+            </w:pPr>
+            <w:r>
+              <w:rPr>
+                <w:sz w:val="28"/>
+              </w:rPr>
+              <w:t>23 лв.</w:t>
+            </w:r>
+          </w:p>
+        </w:tc>
+      </w:tr>
+    </w:tbl>
+    <w:tbl>
+      <w:tblPr>
+        <w:tblW w:type="auto" w:w="0"/>
+        <w:tblLook w:firstColumn="1" w:firstRow="1" w:lastColumn="0" w:lastRow="0" w:noHBand="0" w:noVBand="1" w:val="04A0"/>
+      </w:tblPr>
+      <w:tblGrid>
+        <w:gridCol w:w="4320"/>
+        <w:gridCol w:w="4320"/>
+      </w:tblGrid>
+      <w:tr>
+        <w:tc>
+          <w:tcPr>
+            <w:tcW w:type="dxa" w:w="8640"/>
+          </w:tcPr>
+          <w:p>
+            <w:pPr>
+              <w:spacing w:after="0" w:before="0"/>
+            </w:pPr>
+            <w:r>
+              <w:rPr>
+                <w:sz w:val="28"/>
+              </w:rPr>
+              <w:t>3: kfosadka</w:t>
+            </w:r>
+          </w:p>
+        </w:tc>
+        <w:tc>
+          <w:tcPr>
+            <w:tcW w:type="dxa" w:w="1296"/>
+          </w:tcPr>
+          <w:p>
+            <w:pPr>
+              <w:spacing w:after="0" w:before="0"/>
+              <w:jc w:val="right"/>
+            </w:pPr>
+            <w:r>
+              <w:rPr>
+                <w:sz w:val="28"/>
+              </w:rPr>
+              <w:t>22 лв.</w:t>
+            </w:r>
+          </w:p>
+        </w:tc>
+      </w:tr>
+    </w:tbl>
+    <w:p>
+      <w:pPr>
+        <w:spacing w:after="60" w:before="60"/>
+        <w:jc w:val="right"/>
+      </w:pPr>
+      <w:r>
+        <w:rPr>
+          <w:b/>
+          <w:sz w:val="28"/>
+        </w:rPr>
+        <w:t>Всичко: 57 лв.</w:t>
+      </w:r>
+    </w:p>
+    <w:p>
+      <w:pPr>
+        <w:spacing w:after="60" w:before="60"/>
+        <w:jc w:val="center"/>
+      </w:pPr>
+      <w:r>
+        <w:rPr>
+          <w:b/>
+          <w:sz w:val="28"/>
+        </w:rPr>
+        <w:t>Мерцедес Х2423БХ</w:t>
+      </w:r>
+    </w:p>
+    <w:p>
+      <w:pPr>
+        <w:spacing w:before="60" w:after="60"/>
+        <w:jc w:val="center"/>
+      </w:pPr>
+      <w:r>
+        <w:rPr>
+          <w:sz w:val="28"/>
+        </w:rPr>
+        <w:t xml:space="preserve"> км.</w:t>
+      </w:r>
+    </w:p>
+    <w:p>
+      <w:pPr>
+        <w:pStyle w:val="Heading1"/>
+      </w:pPr>
+      <w:r>
+        <w:rPr>
+          <w:color w:val="000000"/>
+          <w:sz w:val="28"/>
+        </w:rPr>
+        <w:t>Извършен ремонт:</w:t>
+      </w:r>
+    </w:p>
+    <w:tbl>
+      <w:tblPr>
+        <w:tblW w:type="auto" w:w="0"/>
+        <w:tblLook w:firstColumn="1" w:firstRow="1" w:lastColumn="0" w:lastRow="0" w:noHBand="0" w:noVBand="1" w:val="04A0"/>
+      </w:tblPr>
+      <w:tblGrid>
+        <w:gridCol w:w="4320"/>
+        <w:gridCol w:w="4320"/>
+      </w:tblGrid>
+      <w:tr>
+        <w:tc>
+          <w:tcPr>
+            <w:tcW w:type="dxa" w:w="8640"/>
+          </w:tcPr>
+          <w:p>
+            <w:pPr>
+              <w:spacing w:after="0" w:before="0"/>
+            </w:pPr>
+            <w:r>
+              <w:rPr>
+                <w:sz w:val="28"/>
+              </w:rPr>
+              <w:t>1: Поправка на накладки и дискове</w:t>
+            </w:r>
+          </w:p>
+        </w:tc>
+        <w:tc>
+          <w:tcPr>
+            <w:tcW w:type="dxa" w:w="1296"/>
+          </w:tcPr>
+          <w:p>
+            <w:pPr>
+              <w:spacing w:after="0" w:before="0"/>
+              <w:jc w:val="right"/>
+            </w:pPr>
+            <w:r>
+              <w:rPr>
+                <w:sz w:val="28"/>
+              </w:rPr>
+              <w:t>12 лв.</w:t>
+            </w:r>
+          </w:p>
+        </w:tc>
+      </w:tr>
+    </w:tbl>
+    <w:p>
+      <w:pPr>
+        <w:spacing w:after="60" w:before="60"/>
+        <w:jc w:val="right"/>
+      </w:pPr>
+      <w:r>
+        <w:rPr>
+          <w:b/>
+          <w:sz w:val="28"/>
+        </w:rPr>
+        <w:t>Всичко: 12 лв.</w:t>
       </w:r>
     </w:p>
     <w:sectPr>

</xml_diff>